<commit_message>
99% final ms V6, cover letter
</commit_message>
<xml_diff>
--- a/manuscript/manuscript_V4/cover_letter_mh_V1.docx
+++ b/manuscript/manuscript_V4/cover_letter_mh_V1.docx
@@ -15,25 +15,7 @@
           <w:sz w:val="24"/>
           <w:szCs w:val="24"/>
         </w:rPr>
-        <w:t xml:space="preserve">Dear </w:t>
-      </w:r>
-      <w:r>
-        <w:rPr>
-          <w:rFonts w:ascii="Times New Roman" w:hAnsi="Times New Roman"/>
-          <w:color w:val="000000"/>
-          <w:sz w:val="24"/>
-          <w:szCs w:val="24"/>
-        </w:rPr>
-        <w:t>Journal of Plankton Research</w:t>
-      </w:r>
-      <w:r>
-        <w:rPr>
-          <w:rFonts w:ascii="Times New Roman" w:hAnsi="Times New Roman"/>
-          <w:color w:val="000000"/>
-          <w:sz w:val="24"/>
-          <w:szCs w:val="24"/>
-        </w:rPr>
-        <w:t xml:space="preserve"> Editor,</w:t>
+        <w:t>Dear Journal of Plankton Research Editor,</w:t>
       </w:r>
     </w:p>
     <w:p>
@@ -104,23 +86,7 @@
           <w:sz w:val="24"/>
           <w:szCs w:val="24"/>
         </w:rPr>
-        <w:t xml:space="preserve"> as a</w:t>
-      </w:r>
-      <w:r>
-        <w:rPr>
-          <w:rFonts w:ascii="Times New Roman" w:hAnsi="Times New Roman"/>
-          <w:sz w:val="24"/>
-          <w:szCs w:val="24"/>
-        </w:rPr>
-        <w:t>n original</w:t>
-      </w:r>
-      <w:r>
-        <w:rPr>
-          <w:rFonts w:ascii="Times New Roman" w:hAnsi="Times New Roman"/>
-          <w:sz w:val="24"/>
-          <w:szCs w:val="24"/>
-        </w:rPr>
-        <w:t xml:space="preserve"> research article</w:t>
+        <w:t xml:space="preserve"> as an original research article</w:t>
       </w:r>
       <w:r>
         <w:rPr>
@@ -426,10 +392,14 @@
         <w:rPr>
           <w:rFonts w:ascii="Times New Roman" w:hAnsi="Times New Roman"/>
         </w:rPr>
-        <w:t xml:space="preserve"> the field of plankton research by highlighting the importance of prey availability for understanding the dynamics of these globally occurring blooms. Additionally, the </w:t>
-      </w:r>
-      <w:bookmarkStart w:id="0" w:name="_GoBack"/>
-      <w:bookmarkEnd w:id="0"/>
+        <w:t xml:space="preserve"> the field of plankton research by highlighting the importance of prey availability for understanding the dynamics of these globally occurring blooms. Additionally,</w:t>
+      </w:r>
+      <w:r>
+        <w:rPr>
+          <w:rFonts w:ascii="Times New Roman" w:hAnsi="Times New Roman"/>
+        </w:rPr>
+        <w:t xml:space="preserve"> this study is an example of the expanding applications of continuous flow cytometry in plankton research, showing how an innovative approach can be used to investigate long-standing questions. </w:t>
+      </w:r>
     </w:p>
     <w:p>
       <w:pPr>
@@ -447,6 +417,11 @@
       <w:r>
         <w:t xml:space="preserve">All individuals listed agreed to be listed as authors and approved the submitted version of the manuscript. The manuscript contains original data that has not been previously published or is in review elsewhere. </w:t>
       </w:r>
+      <w:r>
+        <w:t xml:space="preserve">We acknowledge that a previous version of this manuscript had been submitted and rejected by the journal, Marine Ecology Progress Series. We received very constructive comments that have been incorporated into this new manuscript. </w:t>
+      </w:r>
+      <w:bookmarkStart w:id="0" w:name="_GoBack"/>
+      <w:bookmarkEnd w:id="0"/>
     </w:p>
     <w:p/>
     <w:sectPr>

</xml_diff>